<commit_message>
do thesame to Tag AS3933.c
</commit_message>
<xml_diff>
--- a/doing.docx
+++ b/doing.docx
@@ -56,16 +56,37 @@
           <w:szCs w:val="24"/>
           <w:highlight w:val="lightGray"/>
         </w:rPr>
-        <w:t>DWM1000_enter_sleepmode</w:t>
-      </w:r>
-      <w:r>
-        <w:rPr>
-          <w:rFonts w:ascii="Courier New" w:hAnsi="Courier New" w:cs="Courier New"/>
-          <w:color w:val="000000"/>
-          <w:sz w:val="24"/>
-          <w:szCs w:val="24"/>
-        </w:rPr>
-        <w:t>()’,’</w:t>
+        <w:t>DWM1000_enter_</w:t>
+      </w:r>
+      <w:proofErr w:type="gramStart"/>
+      <w:r>
+        <w:rPr>
+          <w:rFonts w:ascii="Courier New" w:hAnsi="Courier New" w:cs="Courier New"/>
+          <w:color w:val="000000"/>
+          <w:sz w:val="24"/>
+          <w:szCs w:val="24"/>
+          <w:highlight w:val="lightGray"/>
+        </w:rPr>
+        <w:t>sleepmode</w:t>
+      </w:r>
+      <w:r>
+        <w:rPr>
+          <w:rFonts w:ascii="Courier New" w:hAnsi="Courier New" w:cs="Courier New"/>
+          <w:color w:val="000000"/>
+          <w:sz w:val="24"/>
+          <w:szCs w:val="24"/>
+        </w:rPr>
+        <w:t>(</w:t>
+      </w:r>
+      <w:proofErr w:type="gramEnd"/>
+      <w:r>
+        <w:rPr>
+          <w:rFonts w:ascii="Courier New" w:hAnsi="Courier New" w:cs="Courier New"/>
+          <w:color w:val="000000"/>
+          <w:sz w:val="24"/>
+          <w:szCs w:val="24"/>
+        </w:rPr>
+        <w:t>)’,’</w:t>
       </w:r>
       <w:r>
         <w:rPr>
@@ -98,6 +119,7 @@
         </w:rPr>
         <w:t>(</w:t>
       </w:r>
+      <w:proofErr w:type="spellStart"/>
       <w:r>
         <w:rPr>
           <w:rFonts w:ascii="Courier New" w:hAnsi="Courier New" w:cs="Courier New"/>
@@ -108,6 +130,7 @@
         </w:rPr>
         <w:t>wakeup_buffer</w:t>
       </w:r>
+      <w:proofErr w:type="spellEnd"/>
       <w:r>
         <w:rPr>
           <w:rFonts w:ascii="Courier New" w:hAnsi="Courier New" w:cs="Courier New"/>
@@ -119,10 +142,7 @@
         <w:t>, 50)</w:t>
       </w:r>
       <w:r>
-        <w:t xml:space="preserve">’, </w:t>
-      </w:r>
-      <w:r>
-        <w:t>‘</w:t>
+        <w:t>’, ‘</w:t>
       </w:r>
       <w:r>
         <w:rPr>
@@ -155,6 +175,15 @@
       </w:pPr>
     </w:p>
     <w:p>
+      <w:pPr>
+        <w:rPr>
+          <w:rFonts w:ascii="Courier New" w:hAnsi="Courier New" w:cs="Courier New"/>
+          <w:color w:val="000000"/>
+          <w:sz w:val="24"/>
+          <w:szCs w:val="24"/>
+          <w:u w:val="single"/>
+        </w:rPr>
+      </w:pPr>
       <w:r>
         <w:rPr>
           <w:rFonts w:ascii="Courier New" w:hAnsi="Courier New" w:cs="Courier New"/>
@@ -194,29 +223,227 @@
           <w:highlight w:val="lightGray"/>
           <w:u w:val="single"/>
         </w:rPr>
-        <w:t>cc1101_power_down</w:t>
-      </w:r>
-      <w:r>
-        <w:rPr>
-          <w:rFonts w:ascii="Courier New" w:hAnsi="Courier New" w:cs="Courier New"/>
-          <w:color w:val="000000"/>
-          <w:sz w:val="24"/>
-          <w:szCs w:val="24"/>
+        <w:t>cc1101_power_</w:t>
+      </w:r>
+      <w:proofErr w:type="gramStart"/>
+      <w:r>
+        <w:rPr>
+          <w:rFonts w:ascii="Courier New" w:hAnsi="Courier New" w:cs="Courier New"/>
+          <w:color w:val="000000"/>
+          <w:sz w:val="24"/>
+          <w:szCs w:val="24"/>
+          <w:highlight w:val="lightGray"/>
           <w:u w:val="single"/>
         </w:rPr>
-        <w:t>()</w:t>
-      </w:r>
+        <w:t>down</w:t>
+      </w:r>
+      <w:r>
+        <w:rPr>
+          <w:rFonts w:ascii="Courier New" w:hAnsi="Courier New" w:cs="Courier New"/>
+          <w:color w:val="000000"/>
+          <w:sz w:val="24"/>
+          <w:szCs w:val="24"/>
+          <w:u w:val="single"/>
+        </w:rPr>
+        <w:t>(</w:t>
+      </w:r>
+      <w:proofErr w:type="gramEnd"/>
+      <w:r>
+        <w:rPr>
+          <w:rFonts w:ascii="Courier New" w:hAnsi="Courier New" w:cs="Courier New"/>
+          <w:color w:val="000000"/>
+          <w:sz w:val="24"/>
+          <w:szCs w:val="24"/>
+          <w:u w:val="single"/>
+        </w:rPr>
+        <w:t>)’</w:t>
+      </w:r>
+    </w:p>
+    <w:p>
+      <w:pPr>
+        <w:rPr>
+          <w:rFonts w:ascii="Courier New" w:hAnsi="Courier New" w:cs="Courier New"/>
+          <w:color w:val="000000"/>
+          <w:sz w:val="24"/>
+          <w:szCs w:val="24"/>
+          <w:u w:val="single"/>
+        </w:rPr>
+      </w:pPr>
+      <w:r>
+        <w:rPr>
+          <w:rFonts w:ascii="Courier New" w:hAnsi="Courier New" w:cs="Courier New"/>
+          <w:color w:val="000000"/>
+          <w:sz w:val="24"/>
+          <w:szCs w:val="24"/>
+          <w:u w:val="single"/>
+        </w:rPr>
+        <w:t>Don’t work</w:t>
+      </w:r>
+    </w:p>
+    <w:p>
+      <w:pPr>
+        <w:rPr>
+          <w:rFonts w:ascii="Courier New" w:hAnsi="Courier New" w:cs="Courier New"/>
+          <w:color w:val="000000"/>
+          <w:sz w:val="24"/>
+          <w:szCs w:val="24"/>
+          <w:u w:val="single"/>
+        </w:rPr>
+      </w:pPr>
+    </w:p>
+    <w:p>
+      <w:pPr>
+        <w:rPr>
+          <w:noProof/>
+        </w:rPr>
+      </w:pPr>
+      <w:r>
+        <w:rPr>
+          <w:rStyle w:val="sha"/>
+        </w:rPr>
+        <w:t>0a070bf8edb68461c50ed8a8d61ac901bf76a690</w:t>
+      </w:r>
+      <w:r>
+        <w:rPr>
+          <w:rStyle w:val="sha"/>
+        </w:rPr>
+        <w:t xml:space="preserve"> modified AS3933.c in node </w:t>
+      </w:r>
+      <w:r>
+        <w:rPr>
+          <w:rStyle w:val="sha"/>
+        </w:rPr>
+        <w:t>making it more reliable, namely less chance to return 0 data;</w:t>
+      </w:r>
+      <w:r>
+        <w:rPr>
+          <w:noProof/>
+        </w:rPr>
+        <w:t xml:space="preserve"> </w:t>
+      </w:r>
+      <w:r>
+        <w:rPr>
+          <w:noProof/>
+        </w:rPr>
+        <w:drawing>
+          <wp:inline distT="0" distB="0" distL="0" distR="0" wp14:anchorId="454F5F98" wp14:editId="001176A7">
+            <wp:extent cx="4499072" cy="4000136"/>
+            <wp:effectExtent l="0" t="0" r="0" b="635"/>
+            <wp:docPr id="1" name="Grafik 1"/>
+            <wp:cNvGraphicFramePr>
+              <a:graphicFrameLocks xmlns:a="http://schemas.openxmlformats.org/drawingml/2006/main" noChangeAspect="1"/>
+            </wp:cNvGraphicFramePr>
+            <a:graphic xmlns:a="http://schemas.openxmlformats.org/drawingml/2006/main">
+              <a:graphicData uri="http://schemas.openxmlformats.org/drawingml/2006/picture">
+                <pic:pic xmlns:pic="http://schemas.openxmlformats.org/drawingml/2006/picture">
+                  <pic:nvPicPr>
+                    <pic:cNvPr id="1" name=""/>
+                    <pic:cNvPicPr/>
+                  </pic:nvPicPr>
+                  <pic:blipFill>
+                    <a:blip r:embed="rId4"/>
+                    <a:stretch>
+                      <a:fillRect/>
+                    </a:stretch>
+                  </pic:blipFill>
+                  <pic:spPr>
+                    <a:xfrm>
+                      <a:off x="0" y="0"/>
+                      <a:ext cx="4502628" cy="4003298"/>
+                    </a:xfrm>
+                    <a:prstGeom prst="rect">
+                      <a:avLst/>
+                    </a:prstGeom>
+                  </pic:spPr>
+                </pic:pic>
+              </a:graphicData>
+            </a:graphic>
+          </wp:inline>
+        </w:drawing>
+      </w:r>
+    </w:p>
+    <w:p>
+      <w:pPr>
+        <w:rPr>
+          <w:noProof/>
+        </w:rPr>
+      </w:pPr>
+      <w:r>
+        <w:rPr>
+          <w:noProof/>
+        </w:rPr>
+        <w:t>Trying to do the same to the tag</w:t>
+      </w:r>
+    </w:p>
+    <w:p>
+      <w:pPr>
+        <w:rPr>
+          <w:noProof/>
+        </w:rPr>
+      </w:pPr>
       <w:bookmarkStart w:id="0" w:name="_GoBack"/>
       <w:bookmarkEnd w:id="0"/>
-      <w:r>
-        <w:rPr>
-          <w:rFonts w:ascii="Courier New" w:hAnsi="Courier New" w:cs="Courier New"/>
-          <w:color w:val="000000"/>
-          <w:sz w:val="24"/>
-          <w:szCs w:val="24"/>
-          <w:u w:val="single"/>
-        </w:rPr>
-        <w:t>’</w:t>
+    </w:p>
+    <w:p>
+      <w:pPr>
+        <w:rPr>
+          <w:noProof/>
+        </w:rPr>
+      </w:pPr>
+      <w:r>
+        <w:rPr>
+          <w:noProof/>
+        </w:rPr>
+        <w:t>Besides the command send from the base looks like thereis problem, since sometime false returned here in AS3933.c</w:t>
+      </w:r>
+    </w:p>
+    <w:p>
+      <w:r>
+        <w:rPr>
+          <w:noProof/>
+        </w:rPr>
+        <w:lastRenderedPageBreak/>
+        <w:t xml:space="preserve"> </w:t>
+      </w:r>
+      <w:r>
+        <w:rPr>
+          <w:noProof/>
+        </w:rPr>
+        <w:drawing>
+          <wp:inline distT="0" distB="0" distL="0" distR="0" wp14:anchorId="50A3DC4A" wp14:editId="7E71409E">
+            <wp:extent cx="5121762" cy="1757049"/>
+            <wp:effectExtent l="0" t="0" r="3175" b="0"/>
+            <wp:docPr id="2" name="Grafik 2"/>
+            <wp:cNvGraphicFramePr>
+              <a:graphicFrameLocks xmlns:a="http://schemas.openxmlformats.org/drawingml/2006/main" noChangeAspect="1"/>
+            </wp:cNvGraphicFramePr>
+            <a:graphic xmlns:a="http://schemas.openxmlformats.org/drawingml/2006/main">
+              <a:graphicData uri="http://schemas.openxmlformats.org/drawingml/2006/picture">
+                <pic:pic xmlns:pic="http://schemas.openxmlformats.org/drawingml/2006/picture">
+                  <pic:nvPicPr>
+                    <pic:cNvPr id="1" name=""/>
+                    <pic:cNvPicPr/>
+                  </pic:nvPicPr>
+                  <pic:blipFill>
+                    <a:blip r:embed="rId5"/>
+                    <a:stretch>
+                      <a:fillRect/>
+                    </a:stretch>
+                  </pic:blipFill>
+                  <pic:spPr>
+                    <a:xfrm>
+                      <a:off x="0" y="0"/>
+                      <a:ext cx="5133468" cy="1761065"/>
+                    </a:xfrm>
+                    <a:prstGeom prst="rect">
+                      <a:avLst/>
+                    </a:prstGeom>
+                  </pic:spPr>
+                </pic:pic>
+              </a:graphicData>
+            </a:graphic>
+          </wp:inline>
+        </w:drawing>
       </w:r>
     </w:p>
     <w:sectPr>
@@ -650,6 +877,11 @@
     <w:semiHidden/>
     <w:unhideWhenUsed/>
   </w:style>
+  <w:style w:type="character" w:customStyle="1" w:styleId="sha">
+    <w:name w:val="sha"/>
+    <w:basedOn w:val="Absatz-Standardschriftart"/>
+    <w:rsid w:val="000F7AAC"/>
+  </w:style>
 </w:styles>
 </file>
 

</xml_diff>

<commit_message>
this version  solved the problem of everz 15 times comes a no data received problem
</commit_message>
<xml_diff>
--- a/doing.docx
+++ b/doing.docx
@@ -301,13 +301,7 @@
         <w:rPr>
           <w:rStyle w:val="sha"/>
         </w:rPr>
-        <w:t>0a070bf8edb68461c50ed8a8d61ac901bf76a690</w:t>
-      </w:r>
-      <w:r>
-        <w:rPr>
-          <w:rStyle w:val="sha"/>
-        </w:rPr>
-        <w:t xml:space="preserve"> modified AS3933.c in node </w:t>
+        <w:t xml:space="preserve">0a070bf8edb68461c50ed8a8d61ac901bf76a690 modified AS3933.c in node </w:t>
       </w:r>
       <w:r>
         <w:rPr>
@@ -381,8 +375,6 @@
           <w:noProof/>
         </w:rPr>
       </w:pPr>
-      <w:bookmarkStart w:id="0" w:name="_GoBack"/>
-      <w:bookmarkEnd w:id="0"/>
     </w:p>
     <w:p>
       <w:pPr>
@@ -398,6 +390,11 @@
       </w:r>
     </w:p>
     <w:p>
+      <w:pPr>
+        <w:rPr>
+          <w:noProof/>
+        </w:rPr>
+      </w:pPr>
       <w:r>
         <w:rPr>
           <w:noProof/>
@@ -438,6 +435,190 @@
                     <a:prstGeom prst="rect">
                       <a:avLst/>
                     </a:prstGeom>
+                  </pic:spPr>
+                </pic:pic>
+              </a:graphicData>
+            </a:graphic>
+          </wp:inline>
+        </w:drawing>
+      </w:r>
+    </w:p>
+    <w:p>
+      <w:pPr>
+        <w:rPr>
+          <w:noProof/>
+        </w:rPr>
+      </w:pPr>
+    </w:p>
+    <w:p>
+      <w:pPr>
+        <w:rPr>
+          <w:noProof/>
+        </w:rPr>
+      </w:pPr>
+    </w:p>
+    <w:p>
+      <w:pPr>
+        <w:rPr>
+          <w:noProof/>
+        </w:rPr>
+      </w:pPr>
+    </w:p>
+    <w:p>
+      <w:r>
+        <w:t>Above are the same problem as followed</w:t>
+      </w:r>
+    </w:p>
+    <w:p>
+      <w:r>
+        <w:t>Normal case</w:t>
+      </w:r>
+    </w:p>
+    <w:p>
+      <w:r>
+        <w:pict>
+          <v:shapetype id="_x0000_t75" coordsize="21600,21600" o:spt="75" o:preferrelative="t" path="m@4@5l@4@11@9@11@9@5xe" filled="f" stroked="f">
+            <v:stroke joinstyle="miter"/>
+            <v:formulas>
+              <v:f eqn="if lineDrawn pixelLineWidth 0"/>
+              <v:f eqn="sum @0 1 0"/>
+              <v:f eqn="sum 0 0 @1"/>
+              <v:f eqn="prod @2 1 2"/>
+              <v:f eqn="prod @3 21600 pixelWidth"/>
+              <v:f eqn="prod @3 21600 pixelHeight"/>
+              <v:f eqn="sum @0 0 1"/>
+              <v:f eqn="prod @6 1 2"/>
+              <v:f eqn="prod @7 21600 pixelWidth"/>
+              <v:f eqn="sum @8 21600 0"/>
+              <v:f eqn="prod @7 21600 pixelHeight"/>
+              <v:f eqn="sum @10 21600 0"/>
+            </v:formulas>
+            <v:path o:extrusionok="f" gradientshapeok="t" o:connecttype="rect"/>
+            <o:lock v:ext="edit" aspectratio="t"/>
+          </v:shapetype>
+          <v:shape id="_x0000_i1025" type="#_x0000_t75" style="width:467.7pt;height:267.95pt">
+            <v:imagedata r:id="rId6" o:title="problem_normalSituation"/>
+          </v:shape>
+        </w:pict>
+      </w:r>
+    </w:p>
+    <w:p>
+      <w:r>
+        <w:t>When problem comes</w:t>
+      </w:r>
+    </w:p>
+    <w:p>
+      <w:r>
+        <w:lastRenderedPageBreak/>
+        <w:pict>
+          <v:shape id="_x0000_i1026" type="#_x0000_t75" style="width:467.7pt;height:258.55pt">
+            <v:imagedata r:id="rId7" o:title="problem"/>
+          </v:shape>
+        </w:pict>
+      </w:r>
+      <w:bookmarkStart w:id="0" w:name="_GoBack"/>
+      <w:bookmarkEnd w:id="0"/>
+      <w:r>
+        <w:lastRenderedPageBreak/>
+        <w:pict>
+          <v:shape id="_x0000_i1028" type="#_x0000_t75" style="width:467.7pt;height:559.1pt">
+            <v:imagedata r:id="rId8" o:title="problem_happend _situation1"/>
+          </v:shape>
+        </w:pict>
+      </w:r>
+    </w:p>
+    <w:p/>
+    <w:p>
+      <w:r>
+        <w:t xml:space="preserve">Solve it by adding the code </w:t>
+      </w:r>
+      <w:proofErr w:type="spellStart"/>
+      <w:r>
+        <w:t>idx</w:t>
+      </w:r>
+      <w:proofErr w:type="spellEnd"/>
+      <w:r>
+        <w:t xml:space="preserve"> = 17, to solve the over float problem </w:t>
+      </w:r>
+      <w:proofErr w:type="gramStart"/>
+      <w:r>
+        <w:t>( ‘</w:t>
+      </w:r>
+      <w:proofErr w:type="spellStart"/>
+      <w:r>
+        <w:t>idx</w:t>
+      </w:r>
+      <w:proofErr w:type="spellEnd"/>
+      <w:r>
+        <w:t>’</w:t>
+      </w:r>
+      <w:proofErr w:type="gramEnd"/>
+      <w:r>
+        <w:t xml:space="preserve"> is </w:t>
+      </w:r>
+      <w:r>
+        <w:t>uint8_t</w:t>
+      </w:r>
+      <w:r>
+        <w:t xml:space="preserve"> format).</w:t>
+      </w:r>
+    </w:p>
+    <w:p>
+      <w:r>
+        <w:lastRenderedPageBreak/>
+        <w:pict>
+          <v:shape id="_x0000_i1027" type="#_x0000_t75" style="width:467.05pt;height:259.85pt">
+            <v:imagedata r:id="rId9" o:title="solved"/>
+          </v:shape>
+        </w:pict>
+      </w:r>
+      <w:r>
+        <w:rPr>
+          <w:noProof/>
+        </w:rPr>
+        <w:lastRenderedPageBreak/>
+        <w:drawing>
+          <wp:inline distT="0" distB="0" distL="0" distR="0">
+            <wp:extent cx="5932805" cy="6379845"/>
+            <wp:effectExtent l="0" t="0" r="0" b="1905"/>
+            <wp:docPr id="3" name="Grafik 3" descr="C:\Users\Yitong\AppData\Local\Microsoft\Windows\INetCache\Content.Word\solved1.png"/>
+            <wp:cNvGraphicFramePr>
+              <a:graphicFrameLocks xmlns:a="http://schemas.openxmlformats.org/drawingml/2006/main" noChangeAspect="1"/>
+            </wp:cNvGraphicFramePr>
+            <a:graphic xmlns:a="http://schemas.openxmlformats.org/drawingml/2006/main">
+              <a:graphicData uri="http://schemas.openxmlformats.org/drawingml/2006/picture">
+                <pic:pic xmlns:pic="http://schemas.openxmlformats.org/drawingml/2006/picture">
+                  <pic:nvPicPr>
+                    <pic:cNvPr id="0" name="Picture 7" descr="C:\Users\Yitong\AppData\Local\Microsoft\Windows\INetCache\Content.Word\solved1.png"/>
+                    <pic:cNvPicPr>
+                      <a:picLocks noChangeAspect="1" noChangeArrowheads="1"/>
+                    </pic:cNvPicPr>
+                  </pic:nvPicPr>
+                  <pic:blipFill>
+                    <a:blip r:embed="rId10">
+                      <a:extLst>
+                        <a:ext uri="{28A0092B-C50C-407E-A947-70E740481C1C}">
+                          <a14:useLocalDpi xmlns:a14="http://schemas.microsoft.com/office/drawing/2010/main" val="0"/>
+                        </a:ext>
+                      </a:extLst>
+                    </a:blip>
+                    <a:srcRect/>
+                    <a:stretch>
+                      <a:fillRect/>
+                    </a:stretch>
+                  </pic:blipFill>
+                  <pic:spPr bwMode="auto">
+                    <a:xfrm>
+                      <a:off x="0" y="0"/>
+                      <a:ext cx="5932805" cy="6379845"/>
+                    </a:xfrm>
+                    <a:prstGeom prst="rect">
+                      <a:avLst/>
+                    </a:prstGeom>
+                    <a:noFill/>
+                    <a:ln>
+                      <a:noFill/>
+                    </a:ln>
                   </pic:spPr>
                 </pic:pic>
               </a:graphicData>

</xml_diff>

<commit_message>
Revert "this version  solved the problem of everz 15 times comes a no data received problem"
This reverts commit c247b70b533fd317d546aaac3aba8d0289159b6a.
</commit_message>
<xml_diff>
--- a/doing.docx
+++ b/doing.docx
@@ -301,7 +301,13 @@
         <w:rPr>
           <w:rStyle w:val="sha"/>
         </w:rPr>
-        <w:t xml:space="preserve">0a070bf8edb68461c50ed8a8d61ac901bf76a690 modified AS3933.c in node </w:t>
+        <w:t>0a070bf8edb68461c50ed8a8d61ac901bf76a690</w:t>
+      </w:r>
+      <w:r>
+        <w:rPr>
+          <w:rStyle w:val="sha"/>
+        </w:rPr>
+        <w:t xml:space="preserve"> modified AS3933.c in node </w:t>
       </w:r>
       <w:r>
         <w:rPr>
@@ -375,6 +381,8 @@
           <w:noProof/>
         </w:rPr>
       </w:pPr>
+      <w:bookmarkStart w:id="0" w:name="_GoBack"/>
+      <w:bookmarkEnd w:id="0"/>
     </w:p>
     <w:p>
       <w:pPr>
@@ -390,11 +398,6 @@
       </w:r>
     </w:p>
     <w:p>
-      <w:pPr>
-        <w:rPr>
-          <w:noProof/>
-        </w:rPr>
-      </w:pPr>
       <w:r>
         <w:rPr>
           <w:noProof/>
@@ -435,190 +438,6 @@
                     <a:prstGeom prst="rect">
                       <a:avLst/>
                     </a:prstGeom>
-                  </pic:spPr>
-                </pic:pic>
-              </a:graphicData>
-            </a:graphic>
-          </wp:inline>
-        </w:drawing>
-      </w:r>
-    </w:p>
-    <w:p>
-      <w:pPr>
-        <w:rPr>
-          <w:noProof/>
-        </w:rPr>
-      </w:pPr>
-    </w:p>
-    <w:p>
-      <w:pPr>
-        <w:rPr>
-          <w:noProof/>
-        </w:rPr>
-      </w:pPr>
-    </w:p>
-    <w:p>
-      <w:pPr>
-        <w:rPr>
-          <w:noProof/>
-        </w:rPr>
-      </w:pPr>
-    </w:p>
-    <w:p>
-      <w:r>
-        <w:t>Above are the same problem as followed</w:t>
-      </w:r>
-    </w:p>
-    <w:p>
-      <w:r>
-        <w:t>Normal case</w:t>
-      </w:r>
-    </w:p>
-    <w:p>
-      <w:r>
-        <w:pict>
-          <v:shapetype id="_x0000_t75" coordsize="21600,21600" o:spt="75" o:preferrelative="t" path="m@4@5l@4@11@9@11@9@5xe" filled="f" stroked="f">
-            <v:stroke joinstyle="miter"/>
-            <v:formulas>
-              <v:f eqn="if lineDrawn pixelLineWidth 0"/>
-              <v:f eqn="sum @0 1 0"/>
-              <v:f eqn="sum 0 0 @1"/>
-              <v:f eqn="prod @2 1 2"/>
-              <v:f eqn="prod @3 21600 pixelWidth"/>
-              <v:f eqn="prod @3 21600 pixelHeight"/>
-              <v:f eqn="sum @0 0 1"/>
-              <v:f eqn="prod @6 1 2"/>
-              <v:f eqn="prod @7 21600 pixelWidth"/>
-              <v:f eqn="sum @8 21600 0"/>
-              <v:f eqn="prod @7 21600 pixelHeight"/>
-              <v:f eqn="sum @10 21600 0"/>
-            </v:formulas>
-            <v:path o:extrusionok="f" gradientshapeok="t" o:connecttype="rect"/>
-            <o:lock v:ext="edit" aspectratio="t"/>
-          </v:shapetype>
-          <v:shape id="_x0000_i1025" type="#_x0000_t75" style="width:467.7pt;height:267.95pt">
-            <v:imagedata r:id="rId6" o:title="problem_normalSituation"/>
-          </v:shape>
-        </w:pict>
-      </w:r>
-    </w:p>
-    <w:p>
-      <w:r>
-        <w:t>When problem comes</w:t>
-      </w:r>
-    </w:p>
-    <w:p>
-      <w:r>
-        <w:lastRenderedPageBreak/>
-        <w:pict>
-          <v:shape id="_x0000_i1026" type="#_x0000_t75" style="width:467.7pt;height:258.55pt">
-            <v:imagedata r:id="rId7" o:title="problem"/>
-          </v:shape>
-        </w:pict>
-      </w:r>
-      <w:bookmarkStart w:id="0" w:name="_GoBack"/>
-      <w:bookmarkEnd w:id="0"/>
-      <w:r>
-        <w:lastRenderedPageBreak/>
-        <w:pict>
-          <v:shape id="_x0000_i1028" type="#_x0000_t75" style="width:467.7pt;height:559.1pt">
-            <v:imagedata r:id="rId8" o:title="problem_happend _situation1"/>
-          </v:shape>
-        </w:pict>
-      </w:r>
-    </w:p>
-    <w:p/>
-    <w:p>
-      <w:r>
-        <w:t xml:space="preserve">Solve it by adding the code </w:t>
-      </w:r>
-      <w:proofErr w:type="spellStart"/>
-      <w:r>
-        <w:t>idx</w:t>
-      </w:r>
-      <w:proofErr w:type="spellEnd"/>
-      <w:r>
-        <w:t xml:space="preserve"> = 17, to solve the over float problem </w:t>
-      </w:r>
-      <w:proofErr w:type="gramStart"/>
-      <w:r>
-        <w:t>( ‘</w:t>
-      </w:r>
-      <w:proofErr w:type="spellStart"/>
-      <w:r>
-        <w:t>idx</w:t>
-      </w:r>
-      <w:proofErr w:type="spellEnd"/>
-      <w:r>
-        <w:t>’</w:t>
-      </w:r>
-      <w:proofErr w:type="gramEnd"/>
-      <w:r>
-        <w:t xml:space="preserve"> is </w:t>
-      </w:r>
-      <w:r>
-        <w:t>uint8_t</w:t>
-      </w:r>
-      <w:r>
-        <w:t xml:space="preserve"> format).</w:t>
-      </w:r>
-    </w:p>
-    <w:p>
-      <w:r>
-        <w:lastRenderedPageBreak/>
-        <w:pict>
-          <v:shape id="_x0000_i1027" type="#_x0000_t75" style="width:467.05pt;height:259.85pt">
-            <v:imagedata r:id="rId9" o:title="solved"/>
-          </v:shape>
-        </w:pict>
-      </w:r>
-      <w:r>
-        <w:rPr>
-          <w:noProof/>
-        </w:rPr>
-        <w:lastRenderedPageBreak/>
-        <w:drawing>
-          <wp:inline distT="0" distB="0" distL="0" distR="0">
-            <wp:extent cx="5932805" cy="6379845"/>
-            <wp:effectExtent l="0" t="0" r="0" b="1905"/>
-            <wp:docPr id="3" name="Grafik 3" descr="C:\Users\Yitong\AppData\Local\Microsoft\Windows\INetCache\Content.Word\solved1.png"/>
-            <wp:cNvGraphicFramePr>
-              <a:graphicFrameLocks xmlns:a="http://schemas.openxmlformats.org/drawingml/2006/main" noChangeAspect="1"/>
-            </wp:cNvGraphicFramePr>
-            <a:graphic xmlns:a="http://schemas.openxmlformats.org/drawingml/2006/main">
-              <a:graphicData uri="http://schemas.openxmlformats.org/drawingml/2006/picture">
-                <pic:pic xmlns:pic="http://schemas.openxmlformats.org/drawingml/2006/picture">
-                  <pic:nvPicPr>
-                    <pic:cNvPr id="0" name="Picture 7" descr="C:\Users\Yitong\AppData\Local\Microsoft\Windows\INetCache\Content.Word\solved1.png"/>
-                    <pic:cNvPicPr>
-                      <a:picLocks noChangeAspect="1" noChangeArrowheads="1"/>
-                    </pic:cNvPicPr>
-                  </pic:nvPicPr>
-                  <pic:blipFill>
-                    <a:blip r:embed="rId10">
-                      <a:extLst>
-                        <a:ext uri="{28A0092B-C50C-407E-A947-70E740481C1C}">
-                          <a14:useLocalDpi xmlns:a14="http://schemas.microsoft.com/office/drawing/2010/main" val="0"/>
-                        </a:ext>
-                      </a:extLst>
-                    </a:blip>
-                    <a:srcRect/>
-                    <a:stretch>
-                      <a:fillRect/>
-                    </a:stretch>
-                  </pic:blipFill>
-                  <pic:spPr bwMode="auto">
-                    <a:xfrm>
-                      <a:off x="0" y="0"/>
-                      <a:ext cx="5932805" cy="6379845"/>
-                    </a:xfrm>
-                    <a:prstGeom prst="rect">
-                      <a:avLst/>
-                    </a:prstGeom>
-                    <a:noFill/>
-                    <a:ln>
-                      <a:noFill/>
-                    </a:ln>
                   </pic:spPr>
                 </pic:pic>
               </a:graphicData>

</xml_diff>

<commit_message>
Revert "Revert "this version  solved the problem of everz 15 times comes a no data received problem""
This reverts commit 2b28cb65fac3fd1d47b17c70902652c64c9a8b76.
</commit_message>
<xml_diff>
--- a/doing.docx
+++ b/doing.docx
@@ -301,13 +301,7 @@
         <w:rPr>
           <w:rStyle w:val="sha"/>
         </w:rPr>
-        <w:t>0a070bf8edb68461c50ed8a8d61ac901bf76a690</w:t>
-      </w:r>
-      <w:r>
-        <w:rPr>
-          <w:rStyle w:val="sha"/>
-        </w:rPr>
-        <w:t xml:space="preserve"> modified AS3933.c in node </w:t>
+        <w:t xml:space="preserve">0a070bf8edb68461c50ed8a8d61ac901bf76a690 modified AS3933.c in node </w:t>
       </w:r>
       <w:r>
         <w:rPr>
@@ -381,8 +375,6 @@
           <w:noProof/>
         </w:rPr>
       </w:pPr>
-      <w:bookmarkStart w:id="0" w:name="_GoBack"/>
-      <w:bookmarkEnd w:id="0"/>
     </w:p>
     <w:p>
       <w:pPr>
@@ -398,6 +390,11 @@
       </w:r>
     </w:p>
     <w:p>
+      <w:pPr>
+        <w:rPr>
+          <w:noProof/>
+        </w:rPr>
+      </w:pPr>
       <w:r>
         <w:rPr>
           <w:noProof/>
@@ -438,6 +435,190 @@
                     <a:prstGeom prst="rect">
                       <a:avLst/>
                     </a:prstGeom>
+                  </pic:spPr>
+                </pic:pic>
+              </a:graphicData>
+            </a:graphic>
+          </wp:inline>
+        </w:drawing>
+      </w:r>
+    </w:p>
+    <w:p>
+      <w:pPr>
+        <w:rPr>
+          <w:noProof/>
+        </w:rPr>
+      </w:pPr>
+    </w:p>
+    <w:p>
+      <w:pPr>
+        <w:rPr>
+          <w:noProof/>
+        </w:rPr>
+      </w:pPr>
+    </w:p>
+    <w:p>
+      <w:pPr>
+        <w:rPr>
+          <w:noProof/>
+        </w:rPr>
+      </w:pPr>
+    </w:p>
+    <w:p>
+      <w:r>
+        <w:t>Above are the same problem as followed</w:t>
+      </w:r>
+    </w:p>
+    <w:p>
+      <w:r>
+        <w:t>Normal case</w:t>
+      </w:r>
+    </w:p>
+    <w:p>
+      <w:r>
+        <w:pict>
+          <v:shapetype id="_x0000_t75" coordsize="21600,21600" o:spt="75" o:preferrelative="t" path="m@4@5l@4@11@9@11@9@5xe" filled="f" stroked="f">
+            <v:stroke joinstyle="miter"/>
+            <v:formulas>
+              <v:f eqn="if lineDrawn pixelLineWidth 0"/>
+              <v:f eqn="sum @0 1 0"/>
+              <v:f eqn="sum 0 0 @1"/>
+              <v:f eqn="prod @2 1 2"/>
+              <v:f eqn="prod @3 21600 pixelWidth"/>
+              <v:f eqn="prod @3 21600 pixelHeight"/>
+              <v:f eqn="sum @0 0 1"/>
+              <v:f eqn="prod @6 1 2"/>
+              <v:f eqn="prod @7 21600 pixelWidth"/>
+              <v:f eqn="sum @8 21600 0"/>
+              <v:f eqn="prod @7 21600 pixelHeight"/>
+              <v:f eqn="sum @10 21600 0"/>
+            </v:formulas>
+            <v:path o:extrusionok="f" gradientshapeok="t" o:connecttype="rect"/>
+            <o:lock v:ext="edit" aspectratio="t"/>
+          </v:shapetype>
+          <v:shape id="_x0000_i1025" type="#_x0000_t75" style="width:467.7pt;height:267.95pt">
+            <v:imagedata r:id="rId6" o:title="problem_normalSituation"/>
+          </v:shape>
+        </w:pict>
+      </w:r>
+    </w:p>
+    <w:p>
+      <w:r>
+        <w:t>When problem comes</w:t>
+      </w:r>
+    </w:p>
+    <w:p>
+      <w:r>
+        <w:lastRenderedPageBreak/>
+        <w:pict>
+          <v:shape id="_x0000_i1026" type="#_x0000_t75" style="width:467.7pt;height:258.55pt">
+            <v:imagedata r:id="rId7" o:title="problem"/>
+          </v:shape>
+        </w:pict>
+      </w:r>
+      <w:bookmarkStart w:id="0" w:name="_GoBack"/>
+      <w:bookmarkEnd w:id="0"/>
+      <w:r>
+        <w:lastRenderedPageBreak/>
+        <w:pict>
+          <v:shape id="_x0000_i1028" type="#_x0000_t75" style="width:467.7pt;height:559.1pt">
+            <v:imagedata r:id="rId8" o:title="problem_happend _situation1"/>
+          </v:shape>
+        </w:pict>
+      </w:r>
+    </w:p>
+    <w:p/>
+    <w:p>
+      <w:r>
+        <w:t xml:space="preserve">Solve it by adding the code </w:t>
+      </w:r>
+      <w:proofErr w:type="spellStart"/>
+      <w:r>
+        <w:t>idx</w:t>
+      </w:r>
+      <w:proofErr w:type="spellEnd"/>
+      <w:r>
+        <w:t xml:space="preserve"> = 17, to solve the over float problem </w:t>
+      </w:r>
+      <w:proofErr w:type="gramStart"/>
+      <w:r>
+        <w:t>( ‘</w:t>
+      </w:r>
+      <w:proofErr w:type="spellStart"/>
+      <w:r>
+        <w:t>idx</w:t>
+      </w:r>
+      <w:proofErr w:type="spellEnd"/>
+      <w:r>
+        <w:t>’</w:t>
+      </w:r>
+      <w:proofErr w:type="gramEnd"/>
+      <w:r>
+        <w:t xml:space="preserve"> is </w:t>
+      </w:r>
+      <w:r>
+        <w:t>uint8_t</w:t>
+      </w:r>
+      <w:r>
+        <w:t xml:space="preserve"> format).</w:t>
+      </w:r>
+    </w:p>
+    <w:p>
+      <w:r>
+        <w:lastRenderedPageBreak/>
+        <w:pict>
+          <v:shape id="_x0000_i1027" type="#_x0000_t75" style="width:467.05pt;height:259.85pt">
+            <v:imagedata r:id="rId9" o:title="solved"/>
+          </v:shape>
+        </w:pict>
+      </w:r>
+      <w:r>
+        <w:rPr>
+          <w:noProof/>
+        </w:rPr>
+        <w:lastRenderedPageBreak/>
+        <w:drawing>
+          <wp:inline distT="0" distB="0" distL="0" distR="0">
+            <wp:extent cx="5932805" cy="6379845"/>
+            <wp:effectExtent l="0" t="0" r="0" b="1905"/>
+            <wp:docPr id="3" name="Grafik 3" descr="C:\Users\Yitong\AppData\Local\Microsoft\Windows\INetCache\Content.Word\solved1.png"/>
+            <wp:cNvGraphicFramePr>
+              <a:graphicFrameLocks xmlns:a="http://schemas.openxmlformats.org/drawingml/2006/main" noChangeAspect="1"/>
+            </wp:cNvGraphicFramePr>
+            <a:graphic xmlns:a="http://schemas.openxmlformats.org/drawingml/2006/main">
+              <a:graphicData uri="http://schemas.openxmlformats.org/drawingml/2006/picture">
+                <pic:pic xmlns:pic="http://schemas.openxmlformats.org/drawingml/2006/picture">
+                  <pic:nvPicPr>
+                    <pic:cNvPr id="0" name="Picture 7" descr="C:\Users\Yitong\AppData\Local\Microsoft\Windows\INetCache\Content.Word\solved1.png"/>
+                    <pic:cNvPicPr>
+                      <a:picLocks noChangeAspect="1" noChangeArrowheads="1"/>
+                    </pic:cNvPicPr>
+                  </pic:nvPicPr>
+                  <pic:blipFill>
+                    <a:blip r:embed="rId10">
+                      <a:extLst>
+                        <a:ext uri="{28A0092B-C50C-407E-A947-70E740481C1C}">
+                          <a14:useLocalDpi xmlns:a14="http://schemas.microsoft.com/office/drawing/2010/main" val="0"/>
+                        </a:ext>
+                      </a:extLst>
+                    </a:blip>
+                    <a:srcRect/>
+                    <a:stretch>
+                      <a:fillRect/>
+                    </a:stretch>
+                  </pic:blipFill>
+                  <pic:spPr bwMode="auto">
+                    <a:xfrm>
+                      <a:off x="0" y="0"/>
+                      <a:ext cx="5932805" cy="6379845"/>
+                    </a:xfrm>
+                    <a:prstGeom prst="rect">
+                      <a:avLst/>
+                    </a:prstGeom>
+                    <a:noFill/>
+                    <a:ln>
+                      <a:noFill/>
+                    </a:ln>
                   </pic:spPr>
                 </pic:pic>
               </a:graphicData>

</xml_diff>